<commit_message>
generování zprávy včetně stáhnutí do neupraveného word souboru .docx
</commit_message>
<xml_diff>
--- a/src/main/resources/static/word/novy.docx
+++ b/src/main/resources/static/word/novy.docx
@@ -10,13 +10,13 @@
       </w:tblPr>
       <w:tblGrid>
         <w:gridCol w:w="768"/>
-        <w:gridCol w:w="2340"/>
-        <w:gridCol w:w="967"/>
-        <w:gridCol w:w="1244"/>
-        <w:gridCol w:w="1232"/>
+        <w:gridCol w:w="2370"/>
+        <w:gridCol w:w="972"/>
+        <w:gridCol w:w="1251"/>
+        <w:gridCol w:w="1241"/>
         <w:gridCol w:w="1530"/>
-        <w:gridCol w:w="965"/>
-        <w:gridCol w:w="1390"/>
+        <w:gridCol w:w="970"/>
+        <w:gridCol w:w="1334"/>
       </w:tblGrid>
       <w:tr>
         <w:trPr>
@@ -206,7 +206,7 @@
             <w:bookmarkStart w:id="0" w:name="Text1"/>
             <w:bookmarkEnd w:id="0"/>
             <w:r>
-              <w:t>5</w:t>
+              <w:t>1</w:t>
             </w:r>
           </w:p>
         </w:tc>
@@ -261,7 +261,7 @@
               </w:rPr>
             </w:pPr>
             <w:r>
-              <w:t>2023210A1A0508</w:t>
+              <w:t>2023210A1A0103</w:t>
             </w:r>
           </w:p>
         </w:tc>
@@ -606,7 +606,7 @@
               </w:rPr>
             </w:pPr>
             <w:r>
-              <w:t>10:15</w:t>
+              <w:t>17:30</w:t>
             </w:r>
           </w:p>
         </w:tc>
@@ -662,7 +662,7 @@
               </w:rPr>
             </w:pPr>
             <w:r>
-              <w:t>45+0</w:t>
+              <w:t>45+0/45+2</w:t>
             </w:r>
           </w:p>
         </w:tc>
@@ -783,7 +783,7 @@
               </w:rPr>
             </w:pPr>
             <w:r>
-              <w:t>Sparta Kutná Hora</w:t>
+              <w:t>TJ Ligmet Milín</w:t>
             </w:r>
           </w:p>
         </w:tc>
@@ -836,7 +836,7 @@
               </w:rPr>
             </w:pPr>
             <w:r>
-              <w:t>SK Chlumec</w:t>
+              <w:t>SK Posázavan Poříčí n / S</w:t>
             </w:r>
           </w:p>
         </w:tc>
@@ -894,7 +894,7 @@
               </w:rPr>
             </w:pPr>
             <w:r>
-              <w:t>0:2</w:t>
+              <w:t>0:0</w:t>
             </w:r>
           </w:p>
         </w:tc>
@@ -1672,10 +1672,8 @@
                 <w:szCs w:val="18"/>
               </w:rPr>
             </w:pPr>
-            <w:proofErr w:type="spellStart"/>
-            <w:proofErr w:type="spellEnd"/>
-            <w:r>
-              <w:t>Bartůšek</w:t>
+            <w:r>
+              <w:t>Brýl</w:t>
             </w:r>
           </w:p>
         </w:tc>
@@ -1699,7 +1697,7 @@
               </w:rPr>
             </w:pPr>
             <w:r>
-              <w:t>Zdeněk</w:t>
+              <w:t>František</w:t>
             </w:r>
           </w:p>
         </w:tc>
@@ -1723,10 +1721,8 @@
                 <w:szCs w:val="18"/>
               </w:rPr>
             </w:pPr>
-            <w:proofErr w:type="spellStart"/>
-            <w:proofErr w:type="spellEnd"/>
-            <w:r>
-              <w:t>65060670</w:t>
+            <w:r>
+              <w:t>0</w:t>
             </w:r>
           </w:p>
         </w:tc>
@@ -2007,7 +2003,7 @@
               </w:rPr>
             </w:pPr>
             <w:r>
-              <w:t>Čermoch</w:t>
+              <w:t>Špicl</w:t>
             </w:r>
           </w:p>
         </w:tc>
@@ -2030,7 +2026,7 @@
               </w:rPr>
             </w:pPr>
             <w:r>
-              <w:t>Jakub</w:t>
+              <w:t>David</w:t>
             </w:r>
           </w:p>
         </w:tc>
@@ -2054,7 +2050,7 @@
               </w:rPr>
             </w:pPr>
             <w:r>
-              <w:t>77041035</w:t>
+              <w:t>01071075</w:t>
             </w:r>
           </w:p>
         </w:tc>
@@ -2332,7 +2328,7 @@
               </w:rPr>
             </w:pPr>
             <w:r>
-              <w:t>Mrázek</w:t>
+              <w:t>Divilek</w:t>
             </w:r>
           </w:p>
         </w:tc>
@@ -2355,7 +2351,7 @@
               </w:rPr>
             </w:pPr>
             <w:r>
-              <w:t>Radek</w:t>
+              <w:t>Peter</w:t>
             </w:r>
           </w:p>
         </w:tc>
@@ -2379,7 +2375,7 @@
               </w:rPr>
             </w:pPr>
             <w:r>
-              <w:t>79050010</w:t>
+              <w:t>70060215</w:t>
             </w:r>
           </w:p>
         </w:tc>
@@ -2662,7 +2658,7 @@
               </w:rPr>
             </w:pPr>
             <w:r>
-              <w:t>Blažej</w:t>
+              <w:t>delegát</w:t>
             </w:r>
           </w:p>
         </w:tc>
@@ -2686,7 +2682,7 @@
               </w:rPr>
             </w:pPr>
             <w:r>
-              <w:t>Petr</w:t>
+              <w:t>delegát</w:t>
             </w:r>
           </w:p>
         </w:tc>
@@ -2711,7 +2707,7 @@
               </w:rPr>
             </w:pPr>
             <w:r>
-              <w:t>83031656</w:t>
+              <w:t>1</w:t>
             </w:r>
           </w:p>
         </w:tc>
@@ -2889,85 +2885,7 @@
               </w:rPr>
             </w:pPr>
             <w:r>
-              <w:rPr>
-                <w:b/>
-                <w:bCs/>
-                <w:sz w:val="18"/>
-                <w:szCs w:val="18"/>
-              </w:rPr>
-              <w:fldChar w:fldCharType="begin">
-                <w:ffData>
-                  <w:name w:val="Text1"/>
-                  <w:enabled/>
-                  <w:calcOnExit w:val="0"/>
-                  <w:textInput/>
-                </w:ffData>
-              </w:fldChar>
-            </w:r>
-            <w:r>
-              <w:rPr>
-                <w:b/>
-                <w:bCs/>
-                <w:sz w:val="18"/>
-                <w:szCs w:val="18"/>
-              </w:rPr>
-              <w:instrText xml:space="preserve"> FORMTEXT </w:instrText>
-            </w:r>
-            <w:r>
-              <w:rPr>
-                <w:b/>
-                <w:bCs/>
-                <w:sz w:val="18"/>
-                <w:szCs w:val="18"/>
-              </w:rPr>
-            </w:r>
-            <w:r>
-              <w:rPr>
-                <w:b/>
-                <w:bCs/>
-                <w:sz w:val="18"/>
-                <w:szCs w:val="18"/>
-              </w:rPr>
-              <w:fldChar w:fldCharType="separate"/>
-            </w:r>
-            <w:r>
-              <w:rPr>
-                <w:b/>
-                <w:bCs/>
-                <w:noProof/>
-                <w:sz w:val="18"/>
-                <w:szCs w:val="18"/>
-              </w:rPr>
-              <w:t>prijmeni_</w:t>
-            </w:r>
-            <w:r>
-              <w:rPr>
-                <w:b/>
-                <w:bCs/>
-                <w:noProof/>
-                <w:sz w:val="18"/>
-                <w:szCs w:val="18"/>
-              </w:rPr>
-              <w:t>td</w:t>
-            </w:r>
-            <w:r>
-              <w:rPr>
-                <w:b/>
-                <w:bCs/>
-                <w:noProof/>
-                <w:sz w:val="18"/>
-                <w:szCs w:val="18"/>
-              </w:rPr>
-              <w:t>_text</w:t>
-            </w:r>
-            <w:r>
-              <w:rPr>
-                <w:b/>
-                <w:bCs/>
-                <w:sz w:val="18"/>
-                <w:szCs w:val="18"/>
-              </w:rPr>
-              <w:fldChar w:fldCharType="end"/>
+              <w:t>Čáp</w:t>
             </w:r>
           </w:p>
         </w:tc>
@@ -2991,85 +2909,7 @@
               </w:rPr>
             </w:pPr>
             <w:r>
-              <w:rPr>
-                <w:b/>
-                <w:bCs/>
-                <w:sz w:val="18"/>
-                <w:szCs w:val="18"/>
-              </w:rPr>
-              <w:fldChar w:fldCharType="begin">
-                <w:ffData>
-                  <w:name w:val="Text1"/>
-                  <w:enabled/>
-                  <w:calcOnExit w:val="0"/>
-                  <w:textInput/>
-                </w:ffData>
-              </w:fldChar>
-            </w:r>
-            <w:r>
-              <w:rPr>
-                <w:b/>
-                <w:bCs/>
-                <w:sz w:val="18"/>
-                <w:szCs w:val="18"/>
-              </w:rPr>
-              <w:instrText xml:space="preserve"> FORMTEXT </w:instrText>
-            </w:r>
-            <w:r>
-              <w:rPr>
-                <w:b/>
-                <w:bCs/>
-                <w:sz w:val="18"/>
-                <w:szCs w:val="18"/>
-              </w:rPr>
-            </w:r>
-            <w:r>
-              <w:rPr>
-                <w:b/>
-                <w:bCs/>
-                <w:sz w:val="18"/>
-                <w:szCs w:val="18"/>
-              </w:rPr>
-              <w:fldChar w:fldCharType="separate"/>
-            </w:r>
-            <w:r>
-              <w:rPr>
-                <w:b/>
-                <w:bCs/>
-                <w:noProof/>
-                <w:sz w:val="18"/>
-                <w:szCs w:val="18"/>
-              </w:rPr>
-              <w:t>jmeno_</w:t>
-            </w:r>
-            <w:r>
-              <w:rPr>
-                <w:b/>
-                <w:bCs/>
-                <w:noProof/>
-                <w:sz w:val="18"/>
-                <w:szCs w:val="18"/>
-              </w:rPr>
-              <w:t>td</w:t>
-            </w:r>
-            <w:r>
-              <w:rPr>
-                <w:b/>
-                <w:bCs/>
-                <w:noProof/>
-                <w:sz w:val="18"/>
-                <w:szCs w:val="18"/>
-              </w:rPr>
-              <w:t>_text</w:t>
-            </w:r>
-            <w:r>
-              <w:rPr>
-                <w:b/>
-                <w:bCs/>
-                <w:sz w:val="18"/>
-                <w:szCs w:val="18"/>
-              </w:rPr>
-              <w:fldChar w:fldCharType="end"/>
+              <w:t>Zdeněk</w:t>
             </w:r>
           </w:p>
         </w:tc>
@@ -3094,85 +2934,7 @@
               </w:rPr>
             </w:pPr>
             <w:r>
-              <w:rPr>
-                <w:b/>
-                <w:bCs/>
-                <w:sz w:val="18"/>
-                <w:szCs w:val="18"/>
-              </w:rPr>
-              <w:fldChar w:fldCharType="begin">
-                <w:ffData>
-                  <w:name w:val="Text1"/>
-                  <w:enabled/>
-                  <w:calcOnExit w:val="0"/>
-                  <w:textInput/>
-                </w:ffData>
-              </w:fldChar>
-            </w:r>
-            <w:r>
-              <w:rPr>
-                <w:b/>
-                <w:bCs/>
-                <w:sz w:val="18"/>
-                <w:szCs w:val="18"/>
-              </w:rPr>
-              <w:instrText xml:space="preserve"> FORMTEXT </w:instrText>
-            </w:r>
-            <w:r>
-              <w:rPr>
-                <w:b/>
-                <w:bCs/>
-                <w:sz w:val="18"/>
-                <w:szCs w:val="18"/>
-              </w:rPr>
-            </w:r>
-            <w:r>
-              <w:rPr>
-                <w:b/>
-                <w:bCs/>
-                <w:sz w:val="18"/>
-                <w:szCs w:val="18"/>
-              </w:rPr>
-              <w:fldChar w:fldCharType="separate"/>
-            </w:r>
-            <w:r>
-              <w:rPr>
-                <w:b/>
-                <w:bCs/>
-                <w:noProof/>
-                <w:sz w:val="18"/>
-                <w:szCs w:val="18"/>
-              </w:rPr>
-              <w:t>idfacr_</w:t>
-            </w:r>
-            <w:r>
-              <w:rPr>
-                <w:b/>
-                <w:bCs/>
-                <w:noProof/>
-                <w:sz w:val="18"/>
-                <w:szCs w:val="18"/>
-              </w:rPr>
-              <w:t>td</w:t>
-            </w:r>
-            <w:r>
-              <w:rPr>
-                <w:b/>
-                <w:bCs/>
-                <w:noProof/>
-                <w:sz w:val="18"/>
-                <w:szCs w:val="18"/>
-              </w:rPr>
-              <w:t>_text</w:t>
-            </w:r>
-            <w:r>
-              <w:rPr>
-                <w:b/>
-                <w:bCs/>
-                <w:sz w:val="18"/>
-                <w:szCs w:val="18"/>
-              </w:rPr>
-              <w:fldChar w:fldCharType="end"/>
+              <w:t>71050127</w:t>
             </w:r>
           </w:p>
         </w:tc>
@@ -3527,52 +3289,7 @@
               </w:rPr>
             </w:pPr>
             <w:r>
-              <w:rPr>
-                <w:sz w:val="16"/>
-                <w:szCs w:val="16"/>
-              </w:rPr>
-              <w:fldChar w:fldCharType="begin">
-                <w:ffData>
-                  <w:name w:val="Text1"/>
-                  <w:enabled/>
-                  <w:calcOnExit w:val="0"/>
-                  <w:textInput/>
-                </w:ffData>
-              </w:fldChar>
-            </w:r>
-            <w:r>
-              <w:rPr>
-                <w:sz w:val="16"/>
-                <w:szCs w:val="16"/>
-              </w:rPr>
-              <w:instrText xml:space="preserve"> FORMTEXT </w:instrText>
-            </w:r>
-            <w:r>
-              <w:rPr>
-                <w:sz w:val="16"/>
-                <w:szCs w:val="16"/>
-              </w:rPr>
-            </w:r>
-            <w:r>
-              <w:rPr>
-                <w:sz w:val="16"/>
-                <w:szCs w:val="16"/>
-              </w:rPr>
-              <w:fldChar w:fldCharType="separate"/>
-            </w:r>
-            <w:r>
-              <w:rPr>
-                <w:sz w:val="16"/>
-                <w:szCs w:val="16"/>
-              </w:rPr>
-              <w:t>vlastnosti_r_plus_1_text</w:t>
-            </w:r>
-            <w:r>
-              <w:rPr>
-                <w:sz w:val="16"/>
-                <w:szCs w:val="16"/>
-              </w:rPr>
-              <w:fldChar w:fldCharType="end"/>
+              <w:t>Správnost procedury provedení pokutového kopu</w:t>
             </w:r>
           </w:p>
         </w:tc>
@@ -3633,101 +3350,7 @@
               </w:rPr>
             </w:pPr>
             <w:r>
-              <w:rPr>
-                <w:sz w:val="16"/>
-                <w:szCs w:val="16"/>
-              </w:rPr>
-              <w:fldChar w:fldCharType="begin">
-                <w:ffData>
-                  <w:name w:val="Text1"/>
-                  <w:enabled/>
-                  <w:calcOnExit w:val="0"/>
-                  <w:textInput/>
-                </w:ffData>
-              </w:fldChar>
-            </w:r>
-            <w:r>
-              <w:rPr>
-                <w:sz w:val="16"/>
-                <w:szCs w:val="16"/>
-              </w:rPr>
-              <w:instrText xml:space="preserve"> FORMTEXT </w:instrText>
-            </w:r>
-            <w:r>
-              <w:rPr>
-                <w:sz w:val="16"/>
-                <w:szCs w:val="16"/>
-              </w:rPr>
-            </w:r>
-            <w:r>
-              <w:rPr>
-                <w:sz w:val="16"/>
-                <w:szCs w:val="16"/>
-              </w:rPr>
-              <w:fldChar w:fldCharType="separate"/>
-            </w:r>
-            <w:r>
-              <w:rPr>
-                <w:noProof/>
-                <w:sz w:val="16"/>
-                <w:szCs w:val="16"/>
-              </w:rPr>
-              <w:t>vlastnosti</w:t>
-            </w:r>
-            <w:r>
-              <w:rPr>
-                <w:noProof/>
-                <w:sz w:val="16"/>
-                <w:szCs w:val="16"/>
-              </w:rPr>
-              <w:t>_r</w:t>
-            </w:r>
-            <w:r>
-              <w:rPr>
-                <w:noProof/>
-                <w:sz w:val="16"/>
-                <w:szCs w:val="16"/>
-              </w:rPr>
-              <w:t>_</w:t>
-            </w:r>
-            <w:r>
-              <w:rPr>
-                <w:noProof/>
-                <w:sz w:val="16"/>
-                <w:szCs w:val="16"/>
-              </w:rPr>
-              <w:t>minus</w:t>
-            </w:r>
-            <w:r>
-              <w:rPr>
-                <w:noProof/>
-                <w:sz w:val="16"/>
-                <w:szCs w:val="16"/>
-              </w:rPr>
-              <w:t>_</w:t>
-            </w:r>
-            <w:r>
-              <w:rPr>
-                <w:noProof/>
-                <w:sz w:val="16"/>
-                <w:szCs w:val="16"/>
-              </w:rPr>
-              <w:t>1</w:t>
-            </w:r>
-            <w:r>
-              <w:rPr>
-                <w:noProof/>
-                <w:sz w:val="16"/>
-                <w:szCs w:val="16"/>
-              </w:rPr>
-              <w:t>_text</w:t>
-            </w:r>
-            <w:r>
-              <w:rPr>
-                <w:sz w:val="16"/>
-                <w:szCs w:val="16"/>
-              </w:rPr>
-              <w:fldChar w:fldCharType="end"/>
+              <w:t>Důsledné a konzistentní trestání přestupků (kopnutí soupeře, podražení soupeře, skákání na soupeře, vrážení do soupeře, udeření soupeře, strčení do soupeře, nedovolené zastavení soupeře)</w:t>
             </w:r>
           </w:p>
         </w:tc>
@@ -3793,85 +3416,7 @@
               </w:rPr>
             </w:pPr>
             <w:r>
-              <w:rPr>
-                <w:sz w:val="16"/>
-                <w:szCs w:val="16"/>
-              </w:rPr>
-              <w:fldChar w:fldCharType="begin">
-                <w:ffData>
-                  <w:name w:val="Text1"/>
-                  <w:enabled/>
-                  <w:calcOnExit w:val="0"/>
-                  <w:textInput/>
-                </w:ffData>
-              </w:fldChar>
-            </w:r>
-            <w:r>
-              <w:rPr>
-                <w:sz w:val="16"/>
-                <w:szCs w:val="16"/>
-              </w:rPr>
-              <w:instrText xml:space="preserve"> FORMTEXT </w:instrText>
-            </w:r>
-            <w:r>
-              <w:rPr>
-                <w:sz w:val="16"/>
-                <w:szCs w:val="16"/>
-              </w:rPr>
-            </w:r>
-            <w:r>
-              <w:rPr>
-                <w:sz w:val="16"/>
-                <w:szCs w:val="16"/>
-              </w:rPr>
-              <w:fldChar w:fldCharType="separate"/>
-            </w:r>
-            <w:r>
-              <w:rPr>
-                <w:noProof/>
-                <w:sz w:val="16"/>
-                <w:szCs w:val="16"/>
-              </w:rPr>
-              <w:t>vlastnosti</w:t>
-            </w:r>
-            <w:r>
-              <w:rPr>
-                <w:noProof/>
-                <w:sz w:val="16"/>
-                <w:szCs w:val="16"/>
-              </w:rPr>
-              <w:t>_r</w:t>
-            </w:r>
-            <w:r>
-              <w:rPr>
-                <w:noProof/>
-                <w:sz w:val="16"/>
-                <w:szCs w:val="16"/>
-              </w:rPr>
-              <w:t>_plus_</w:t>
-            </w:r>
-            <w:r>
-              <w:rPr>
-                <w:noProof/>
-                <w:sz w:val="16"/>
-                <w:szCs w:val="16"/>
-              </w:rPr>
-              <w:t>2</w:t>
-            </w:r>
-            <w:r>
-              <w:rPr>
-                <w:noProof/>
-                <w:sz w:val="16"/>
-                <w:szCs w:val="16"/>
-              </w:rPr>
-              <w:t>_text</w:t>
-            </w:r>
-            <w:r>
-              <w:rPr>
-                <w:sz w:val="16"/>
-                <w:szCs w:val="16"/>
-              </w:rPr>
-              <w:fldChar w:fldCharType="end"/>
+              <w:t>Styl běhu</w:t>
             </w:r>
           </w:p>
         </w:tc>
@@ -3932,85 +3477,7 @@
               </w:rPr>
             </w:pPr>
             <w:r>
-              <w:rPr>
-                <w:sz w:val="16"/>
-                <w:szCs w:val="16"/>
-              </w:rPr>
-              <w:fldChar w:fldCharType="begin">
-                <w:ffData>
-                  <w:name w:val="Text1"/>
-                  <w:enabled/>
-                  <w:calcOnExit w:val="0"/>
-                  <w:textInput/>
-                </w:ffData>
-              </w:fldChar>
-            </w:r>
-            <w:r>
-              <w:rPr>
-                <w:sz w:val="16"/>
-                <w:szCs w:val="16"/>
-              </w:rPr>
-              <w:instrText xml:space="preserve"> FORMTEXT </w:instrText>
-            </w:r>
-            <w:r>
-              <w:rPr>
-                <w:sz w:val="16"/>
-                <w:szCs w:val="16"/>
-              </w:rPr>
-            </w:r>
-            <w:r>
-              <w:rPr>
-                <w:sz w:val="16"/>
-                <w:szCs w:val="16"/>
-              </w:rPr>
-              <w:fldChar w:fldCharType="separate"/>
-            </w:r>
-            <w:r>
-              <w:rPr>
-                <w:noProof/>
-                <w:sz w:val="16"/>
-                <w:szCs w:val="16"/>
-              </w:rPr>
-              <w:t>vlastnosti</w:t>
-            </w:r>
-            <w:r>
-              <w:rPr>
-                <w:noProof/>
-                <w:sz w:val="16"/>
-                <w:szCs w:val="16"/>
-              </w:rPr>
-              <w:t>_r</w:t>
-            </w:r>
-            <w:r>
-              <w:rPr>
-                <w:noProof/>
-                <w:sz w:val="16"/>
-                <w:szCs w:val="16"/>
-              </w:rPr>
-              <w:t>_minus_</w:t>
-            </w:r>
-            <w:r>
-              <w:rPr>
-                <w:noProof/>
-                <w:sz w:val="16"/>
-                <w:szCs w:val="16"/>
-              </w:rPr>
-              <w:t>2</w:t>
-            </w:r>
-            <w:r>
-              <w:rPr>
-                <w:noProof/>
-                <w:sz w:val="16"/>
-                <w:szCs w:val="16"/>
-              </w:rPr>
-              <w:t>_text</w:t>
-            </w:r>
-            <w:r>
-              <w:rPr>
-                <w:sz w:val="16"/>
-                <w:szCs w:val="16"/>
-              </w:rPr>
-              <w:fldChar w:fldCharType="end"/>
+              <w:t>Dodržování předepsané vzdálenosti, určování předepsané vzdálenosti zejména v blízkosti pokutového území</w:t>
             </w:r>
           </w:p>
         </w:tc>
@@ -4076,85 +3543,7 @@
               </w:rPr>
             </w:pPr>
             <w:r>
-              <w:rPr>
-                <w:sz w:val="16"/>
-                <w:szCs w:val="16"/>
-              </w:rPr>
-              <w:fldChar w:fldCharType="begin">
-                <w:ffData>
-                  <w:name w:val="Text1"/>
-                  <w:enabled/>
-                  <w:calcOnExit w:val="0"/>
-                  <w:textInput/>
-                </w:ffData>
-              </w:fldChar>
-            </w:r>
-            <w:r>
-              <w:rPr>
-                <w:sz w:val="16"/>
-                <w:szCs w:val="16"/>
-              </w:rPr>
-              <w:instrText xml:space="preserve"> FORMTEXT </w:instrText>
-            </w:r>
-            <w:r>
-              <w:rPr>
-                <w:sz w:val="16"/>
-                <w:szCs w:val="16"/>
-              </w:rPr>
-            </w:r>
-            <w:r>
-              <w:rPr>
-                <w:sz w:val="16"/>
-                <w:szCs w:val="16"/>
-              </w:rPr>
-              <w:fldChar w:fldCharType="separate"/>
-            </w:r>
-            <w:r>
-              <w:rPr>
-                <w:noProof/>
-                <w:sz w:val="16"/>
-                <w:szCs w:val="16"/>
-              </w:rPr>
-              <w:t>vlastnosti</w:t>
-            </w:r>
-            <w:r>
-              <w:rPr>
-                <w:noProof/>
-                <w:sz w:val="16"/>
-                <w:szCs w:val="16"/>
-              </w:rPr>
-              <w:t>_r</w:t>
-            </w:r>
-            <w:r>
-              <w:rPr>
-                <w:noProof/>
-                <w:sz w:val="16"/>
-                <w:szCs w:val="16"/>
-              </w:rPr>
-              <w:t>_plus_</w:t>
-            </w:r>
-            <w:r>
-              <w:rPr>
-                <w:noProof/>
-                <w:sz w:val="16"/>
-                <w:szCs w:val="16"/>
-              </w:rPr>
-              <w:t>dalsi</w:t>
-            </w:r>
-            <w:r>
-              <w:rPr>
-                <w:noProof/>
-                <w:sz w:val="16"/>
-                <w:szCs w:val="16"/>
-              </w:rPr>
-              <w:t>_text</w:t>
-            </w:r>
-            <w:r>
-              <w:rPr>
-                <w:sz w:val="16"/>
-                <w:szCs w:val="16"/>
-              </w:rPr>
-              <w:fldChar w:fldCharType="end"/>
+              <w:t>Používání prodloužené diagonály</w:t>
             </w:r>
           </w:p>
         </w:tc>
@@ -4215,85 +3604,7 @@
               </w:rPr>
             </w:pPr>
             <w:r>
-              <w:rPr>
-                <w:sz w:val="16"/>
-                <w:szCs w:val="16"/>
-              </w:rPr>
-              <w:fldChar w:fldCharType="begin">
-                <w:ffData>
-                  <w:name w:val="Text1"/>
-                  <w:enabled/>
-                  <w:calcOnExit w:val="0"/>
-                  <w:textInput/>
-                </w:ffData>
-              </w:fldChar>
-            </w:r>
-            <w:r>
-              <w:rPr>
-                <w:sz w:val="16"/>
-                <w:szCs w:val="16"/>
-              </w:rPr>
-              <w:instrText xml:space="preserve"> FORMTEXT </w:instrText>
-            </w:r>
-            <w:r>
-              <w:rPr>
-                <w:sz w:val="16"/>
-                <w:szCs w:val="16"/>
-              </w:rPr>
-            </w:r>
-            <w:r>
-              <w:rPr>
-                <w:sz w:val="16"/>
-                <w:szCs w:val="16"/>
-              </w:rPr>
-              <w:fldChar w:fldCharType="separate"/>
-            </w:r>
-            <w:r>
-              <w:rPr>
-                <w:noProof/>
-                <w:sz w:val="16"/>
-                <w:szCs w:val="16"/>
-              </w:rPr>
-              <w:t>vlastnosti</w:t>
-            </w:r>
-            <w:r>
-              <w:rPr>
-                <w:noProof/>
-                <w:sz w:val="16"/>
-                <w:szCs w:val="16"/>
-              </w:rPr>
-              <w:t>_r</w:t>
-            </w:r>
-            <w:r>
-              <w:rPr>
-                <w:noProof/>
-                <w:sz w:val="16"/>
-                <w:szCs w:val="16"/>
-              </w:rPr>
-              <w:t>_minus_</w:t>
-            </w:r>
-            <w:r>
-              <w:rPr>
-                <w:noProof/>
-                <w:sz w:val="16"/>
-                <w:szCs w:val="16"/>
-              </w:rPr>
-              <w:t>dalsi</w:t>
-            </w:r>
-            <w:r>
-              <w:rPr>
-                <w:noProof/>
-                <w:sz w:val="16"/>
-                <w:szCs w:val="16"/>
-              </w:rPr>
-              <w:t>_text</w:t>
-            </w:r>
-            <w:r>
-              <w:rPr>
-                <w:sz w:val="16"/>
-                <w:szCs w:val="16"/>
-              </w:rPr>
-              <w:fldChar w:fldCharType="end"/>
+              <w:t>Správnost procedury při ošetřování hráčů na hrací ploše, Konzistentní a předvídatelné používání osobních trestů, Schopnost předvídat vývoj herní situace</w:t>
             </w:r>
           </w:p>
         </w:tc>
@@ -4494,85 +3805,7 @@
               </w:rPr>
             </w:pPr>
             <w:r>
-              <w:rPr>
-                <w:sz w:val="16"/>
-                <w:szCs w:val="16"/>
-              </w:rPr>
-              <w:fldChar w:fldCharType="begin">
-                <w:ffData>
-                  <w:name w:val="Text1"/>
-                  <w:enabled/>
-                  <w:calcOnExit w:val="0"/>
-                  <w:textInput/>
-                </w:ffData>
-              </w:fldChar>
-            </w:r>
-            <w:r>
-              <w:rPr>
-                <w:sz w:val="16"/>
-                <w:szCs w:val="16"/>
-              </w:rPr>
-              <w:instrText xml:space="preserve"> FORMTEXT </w:instrText>
-            </w:r>
-            <w:r>
-              <w:rPr>
-                <w:sz w:val="16"/>
-                <w:szCs w:val="16"/>
-              </w:rPr>
-            </w:r>
-            <w:r>
-              <w:rPr>
-                <w:sz w:val="16"/>
-                <w:szCs w:val="16"/>
-              </w:rPr>
-              <w:fldChar w:fldCharType="separate"/>
-            </w:r>
-            <w:r>
-              <w:rPr>
-                <w:noProof/>
-                <w:sz w:val="16"/>
-                <w:szCs w:val="16"/>
-              </w:rPr>
-              <w:t>vlastnosti_</w:t>
-            </w:r>
-            <w:r>
-              <w:rPr>
-                <w:noProof/>
-                <w:sz w:val="16"/>
-                <w:szCs w:val="16"/>
-              </w:rPr>
-              <w:t>a</w:t>
-            </w:r>
-            <w:r>
-              <w:rPr>
-                <w:noProof/>
-                <w:sz w:val="16"/>
-                <w:szCs w:val="16"/>
-              </w:rPr>
-              <w:t>r</w:t>
-            </w:r>
-            <w:r>
-              <w:rPr>
-                <w:noProof/>
-                <w:sz w:val="16"/>
-                <w:szCs w:val="16"/>
-              </w:rPr>
-              <w:t>1</w:t>
-            </w:r>
-            <w:r>
-              <w:rPr>
-                <w:noProof/>
-                <w:sz w:val="16"/>
-                <w:szCs w:val="16"/>
-              </w:rPr>
-              <w:t>_plus_1_text</w:t>
-            </w:r>
-            <w:r>
-              <w:rPr>
-                <w:sz w:val="16"/>
-                <w:szCs w:val="16"/>
-              </w:rPr>
-              <w:fldChar w:fldCharType="end"/>
+              <w:t>Kontrola chování náhradníků a funkcionářů družstev v technické zóně i mimo ni</w:t>
             </w:r>
           </w:p>
         </w:tc>
@@ -4630,53 +3863,7 @@
               </w:rPr>
             </w:pPr>
             <w:r>
-              <w:rPr>
-                <w:sz w:val="16"/>
-                <w:szCs w:val="16"/>
-              </w:rPr>
-              <w:fldChar w:fldCharType="begin">
-                <w:ffData>
-                  <w:name w:val="Text1"/>
-                  <w:enabled/>
-                  <w:calcOnExit w:val="0"/>
-                  <w:textInput/>
-                </w:ffData>
-              </w:fldChar>
-            </w:r>
-            <w:r>
-              <w:rPr>
-                <w:sz w:val="16"/>
-                <w:szCs w:val="16"/>
-              </w:rPr>
-              <w:instrText xml:space="preserve"> FORMTEXT </w:instrText>
-            </w:r>
-            <w:r>
-              <w:rPr>
-                <w:sz w:val="16"/>
-                <w:szCs w:val="16"/>
-              </w:rPr>
-            </w:r>
-            <w:r>
-              <w:rPr>
-                <w:sz w:val="16"/>
-                <w:szCs w:val="16"/>
-              </w:rPr>
-              <w:fldChar w:fldCharType="separate"/>
-            </w:r>
-            <w:r>
-              <w:rPr>
-                <w:noProof/>
-                <w:sz w:val="16"/>
-                <w:szCs w:val="16"/>
-              </w:rPr>
-              <w:t>vlastnosti_ar1_minus_1_text</w:t>
-            </w:r>
-            <w:r>
-              <w:rPr>
-                <w:sz w:val="16"/>
-                <w:szCs w:val="16"/>
-              </w:rPr>
-              <w:fldChar w:fldCharType="end"/>
+              <w:t>Pomoc rozhodčímu při dodržování předepsané vzdálenosti</w:t>
             </w:r>
           </w:p>
         </w:tc>
@@ -4739,69 +3926,7 @@
               </w:rPr>
             </w:pPr>
             <w:r>
-              <w:rPr>
-                <w:sz w:val="16"/>
-                <w:szCs w:val="16"/>
-              </w:rPr>
-              <w:fldChar w:fldCharType="begin">
-                <w:ffData>
-                  <w:name w:val="Text1"/>
-                  <w:enabled/>
-                  <w:calcOnExit w:val="0"/>
-                  <w:textInput/>
-                </w:ffData>
-              </w:fldChar>
-            </w:r>
-            <w:r>
-              <w:rPr>
-                <w:sz w:val="16"/>
-                <w:szCs w:val="16"/>
-              </w:rPr>
-              <w:instrText xml:space="preserve"> FORMTEXT </w:instrText>
-            </w:r>
-            <w:r>
-              <w:rPr>
-                <w:sz w:val="16"/>
-                <w:szCs w:val="16"/>
-              </w:rPr>
-            </w:r>
-            <w:r>
-              <w:rPr>
-                <w:sz w:val="16"/>
-                <w:szCs w:val="16"/>
-              </w:rPr>
-              <w:fldChar w:fldCharType="separate"/>
-            </w:r>
-            <w:r>
-              <w:rPr>
-                <w:noProof/>
-                <w:sz w:val="16"/>
-                <w:szCs w:val="16"/>
-              </w:rPr>
-              <w:t>vlastnosti_ar1_plus_</w:t>
-            </w:r>
-            <w:r>
-              <w:rPr>
-                <w:noProof/>
-                <w:sz w:val="16"/>
-                <w:szCs w:val="16"/>
-              </w:rPr>
-              <w:t>dalsi</w:t>
-            </w:r>
-            <w:r>
-              <w:rPr>
-                <w:noProof/>
-                <w:sz w:val="16"/>
-                <w:szCs w:val="16"/>
-              </w:rPr>
-              <w:t>_text</w:t>
-            </w:r>
-            <w:r>
-              <w:rPr>
-                <w:sz w:val="16"/>
-                <w:szCs w:val="16"/>
-              </w:rPr>
-              <w:fldChar w:fldCharType="end"/>
+              <w:t/>
             </w:r>
           </w:p>
         </w:tc>
@@ -4859,77 +3984,7 @@
               </w:rPr>
             </w:pPr>
             <w:r>
-              <w:rPr>
-                <w:sz w:val="16"/>
-                <w:szCs w:val="16"/>
-              </w:rPr>
-              <w:fldChar w:fldCharType="begin">
-                <w:ffData>
-                  <w:name w:val="Text1"/>
-                  <w:enabled/>
-                  <w:calcOnExit w:val="0"/>
-                  <w:textInput/>
-                </w:ffData>
-              </w:fldChar>
-            </w:r>
-            <w:r>
-              <w:rPr>
-                <w:sz w:val="16"/>
-                <w:szCs w:val="16"/>
-              </w:rPr>
-              <w:instrText xml:space="preserve"> FORMTEXT </w:instrText>
-            </w:r>
-            <w:r>
-              <w:rPr>
-                <w:sz w:val="16"/>
-                <w:szCs w:val="16"/>
-              </w:rPr>
-            </w:r>
-            <w:r>
-              <w:rPr>
-                <w:sz w:val="16"/>
-                <w:szCs w:val="16"/>
-              </w:rPr>
-              <w:fldChar w:fldCharType="separate"/>
-            </w:r>
-            <w:r>
-              <w:rPr>
-                <w:noProof/>
-                <w:sz w:val="16"/>
-                <w:szCs w:val="16"/>
-              </w:rPr>
-              <w:t>vlastnosti_ar1_minus_</w:t>
-            </w:r>
-            <w:r>
-              <w:rPr>
-                <w:noProof/>
-                <w:sz w:val="16"/>
-                <w:szCs w:val="16"/>
-              </w:rPr>
-              <w:t>dalsi</w:t>
-            </w:r>
-            <w:r>
-              <w:rPr>
-                <w:noProof/>
-                <w:sz w:val="16"/>
-                <w:szCs w:val="16"/>
-              </w:rPr>
-              <w:t>_tex</w:t>
-            </w:r>
-            <w:r>
-              <w:rPr>
-                <w:noProof/>
-                <w:sz w:val="16"/>
-                <w:szCs w:val="16"/>
-              </w:rPr>
-              <w:t>t</w:t>
-            </w:r>
-            <w:r>
-              <w:rPr>
-                <w:sz w:val="16"/>
-                <w:szCs w:val="16"/>
-              </w:rPr>
-              <w:fldChar w:fldCharType="end"/>
+              <w:t>Poziční postavení (důsledné dodržování linie s předposledním bránícím hráčem)</w:t>
             </w:r>
           </w:p>
         </w:tc>
@@ -5130,69 +4185,7 @@
               </w:rPr>
             </w:pPr>
             <w:r>
-              <w:rPr>
-                <w:sz w:val="16"/>
-                <w:szCs w:val="16"/>
-              </w:rPr>
-              <w:fldChar w:fldCharType="begin">
-                <w:ffData>
-                  <w:name w:val="Text1"/>
-                  <w:enabled/>
-                  <w:calcOnExit w:val="0"/>
-                  <w:textInput/>
-                </w:ffData>
-              </w:fldChar>
-            </w:r>
-            <w:r>
-              <w:rPr>
-                <w:sz w:val="16"/>
-                <w:szCs w:val="16"/>
-              </w:rPr>
-              <w:instrText xml:space="preserve"> FORMTEXT </w:instrText>
-            </w:r>
-            <w:r>
-              <w:rPr>
-                <w:sz w:val="16"/>
-                <w:szCs w:val="16"/>
-              </w:rPr>
-            </w:r>
-            <w:r>
-              <w:rPr>
-                <w:sz w:val="16"/>
-                <w:szCs w:val="16"/>
-              </w:rPr>
-              <w:fldChar w:fldCharType="separate"/>
-            </w:r>
-            <w:r>
-              <w:rPr>
-                <w:noProof/>
-                <w:sz w:val="16"/>
-                <w:szCs w:val="16"/>
-              </w:rPr>
-              <w:t>vlastnosti_ar</w:t>
-            </w:r>
-            <w:r>
-              <w:rPr>
-                <w:noProof/>
-                <w:sz w:val="16"/>
-                <w:szCs w:val="16"/>
-              </w:rPr>
-              <w:t>2</w:t>
-            </w:r>
-            <w:r>
-              <w:rPr>
-                <w:noProof/>
-                <w:sz w:val="16"/>
-                <w:szCs w:val="16"/>
-              </w:rPr>
-              <w:t>_plus_1_text</w:t>
-            </w:r>
-            <w:r>
-              <w:rPr>
-                <w:sz w:val="16"/>
-                <w:szCs w:val="16"/>
-              </w:rPr>
-              <w:fldChar w:fldCharType="end"/>
+              <w:t>Pohyb (rychlost, boční pohyb, „dobíhání“ situací apod.)</w:t>
             </w:r>
           </w:p>
         </w:tc>
@@ -5250,69 +4243,7 @@
               </w:rPr>
             </w:pPr>
             <w:r>
-              <w:rPr>
-                <w:sz w:val="16"/>
-                <w:szCs w:val="16"/>
-              </w:rPr>
-              <w:fldChar w:fldCharType="begin">
-                <w:ffData>
-                  <w:name w:val="Text1"/>
-                  <w:enabled/>
-                  <w:calcOnExit w:val="0"/>
-                  <w:textInput/>
-                </w:ffData>
-              </w:fldChar>
-            </w:r>
-            <w:r>
-              <w:rPr>
-                <w:sz w:val="16"/>
-                <w:szCs w:val="16"/>
-              </w:rPr>
-              <w:instrText xml:space="preserve"> FORMTEXT </w:instrText>
-            </w:r>
-            <w:r>
-              <w:rPr>
-                <w:sz w:val="16"/>
-                <w:szCs w:val="16"/>
-              </w:rPr>
-            </w:r>
-            <w:r>
-              <w:rPr>
-                <w:sz w:val="16"/>
-                <w:szCs w:val="16"/>
-              </w:rPr>
-              <w:fldChar w:fldCharType="separate"/>
-            </w:r>
-            <w:r>
-              <w:rPr>
-                <w:noProof/>
-                <w:sz w:val="16"/>
-                <w:szCs w:val="16"/>
-              </w:rPr>
-              <w:t>vlastnosti_ar</w:t>
-            </w:r>
-            <w:r>
-              <w:rPr>
-                <w:noProof/>
-                <w:sz w:val="16"/>
-                <w:szCs w:val="16"/>
-              </w:rPr>
-              <w:t>2</w:t>
-            </w:r>
-            <w:r>
-              <w:rPr>
-                <w:noProof/>
-                <w:sz w:val="16"/>
-                <w:szCs w:val="16"/>
-              </w:rPr>
-              <w:t>_minus_1_text</w:t>
-            </w:r>
-            <w:r>
-              <w:rPr>
-                <w:sz w:val="16"/>
-                <w:szCs w:val="16"/>
-              </w:rPr>
-              <w:fldChar w:fldCharType="end"/>
+              <w:t>Poziční postavení (důsledné dodržování linie s předposledním bránícím hráčem)</w:t>
             </w:r>
           </w:p>
         </w:tc>
@@ -5375,69 +4306,7 @@
               </w:rPr>
             </w:pPr>
             <w:r>
-              <w:rPr>
-                <w:sz w:val="16"/>
-                <w:szCs w:val="16"/>
-              </w:rPr>
-              <w:fldChar w:fldCharType="begin">
-                <w:ffData>
-                  <w:name w:val="Text1"/>
-                  <w:enabled/>
-                  <w:calcOnExit w:val="0"/>
-                  <w:textInput/>
-                </w:ffData>
-              </w:fldChar>
-            </w:r>
-            <w:r>
-              <w:rPr>
-                <w:sz w:val="16"/>
-                <w:szCs w:val="16"/>
-              </w:rPr>
-              <w:instrText xml:space="preserve"> FORMTEXT </w:instrText>
-            </w:r>
-            <w:r>
-              <w:rPr>
-                <w:sz w:val="16"/>
-                <w:szCs w:val="16"/>
-              </w:rPr>
-            </w:r>
-            <w:r>
-              <w:rPr>
-                <w:sz w:val="16"/>
-                <w:szCs w:val="16"/>
-              </w:rPr>
-              <w:fldChar w:fldCharType="separate"/>
-            </w:r>
-            <w:r>
-              <w:rPr>
-                <w:noProof/>
-                <w:sz w:val="16"/>
-                <w:szCs w:val="16"/>
-              </w:rPr>
-              <w:t>vlastnosti_ar</w:t>
-            </w:r>
-            <w:r>
-              <w:rPr>
-                <w:noProof/>
-                <w:sz w:val="16"/>
-                <w:szCs w:val="16"/>
-              </w:rPr>
-              <w:t>2</w:t>
-            </w:r>
-            <w:r>
-              <w:rPr>
-                <w:noProof/>
-                <w:sz w:val="16"/>
-                <w:szCs w:val="16"/>
-              </w:rPr>
-              <w:t>_plus_dalsi_text</w:t>
-            </w:r>
-            <w:r>
-              <w:rPr>
-                <w:sz w:val="16"/>
-                <w:szCs w:val="16"/>
-              </w:rPr>
-              <w:fldChar w:fldCharType="end"/>
+              <w:t/>
             </w:r>
           </w:p>
         </w:tc>
@@ -5495,69 +4364,7 @@
               </w:rPr>
             </w:pPr>
             <w:r>
-              <w:rPr>
-                <w:sz w:val="16"/>
-                <w:szCs w:val="16"/>
-              </w:rPr>
-              <w:fldChar w:fldCharType="begin">
-                <w:ffData>
-                  <w:name w:val="Text1"/>
-                  <w:enabled/>
-                  <w:calcOnExit w:val="0"/>
-                  <w:textInput/>
-                </w:ffData>
-              </w:fldChar>
-            </w:r>
-            <w:r>
-              <w:rPr>
-                <w:sz w:val="16"/>
-                <w:szCs w:val="16"/>
-              </w:rPr>
-              <w:instrText xml:space="preserve"> FORMTEXT </w:instrText>
-            </w:r>
-            <w:r>
-              <w:rPr>
-                <w:sz w:val="16"/>
-                <w:szCs w:val="16"/>
-              </w:rPr>
-            </w:r>
-            <w:r>
-              <w:rPr>
-                <w:sz w:val="16"/>
-                <w:szCs w:val="16"/>
-              </w:rPr>
-              <w:fldChar w:fldCharType="separate"/>
-            </w:r>
-            <w:r>
-              <w:rPr>
-                <w:noProof/>
-                <w:sz w:val="16"/>
-                <w:szCs w:val="16"/>
-              </w:rPr>
-              <w:t>vlastnosti_ar</w:t>
-            </w:r>
-            <w:r>
-              <w:rPr>
-                <w:noProof/>
-                <w:sz w:val="16"/>
-                <w:szCs w:val="16"/>
-              </w:rPr>
-              <w:t>2</w:t>
-            </w:r>
-            <w:r>
-              <w:rPr>
-                <w:noProof/>
-                <w:sz w:val="16"/>
-                <w:szCs w:val="16"/>
-              </w:rPr>
-              <w:t>_minus_dalsi_text</w:t>
-            </w:r>
-            <w:r>
-              <w:rPr>
-                <w:sz w:val="16"/>
-                <w:szCs w:val="16"/>
-              </w:rPr>
-              <w:fldChar w:fldCharType="end"/>
+              <w:t/>
             </w:r>
           </w:p>
         </w:tc>
@@ -6451,6 +5258,7 @@
                 <w:sz w:val="18"/>
                 <w:szCs w:val="18"/>
               </w:rPr>
+              <w:lastRenderedPageBreak/>
               <w:t>ROZHODČÍ</w:t>
             </w:r>
           </w:p>
@@ -6599,7 +5407,7 @@
                 </w:rPr>
                 <w:id w:val="213395938"/>
                 <w14:checkbox>
-                  <w14:checked w14:val="1"/>
+                  <w14:checked w14:val="0"/>
                   <w14:checkedState w14:val="2612" w14:font="MS Gothic"/>
                   <w14:uncheckedState w14:val="2610" w14:font="MS Gothic"/>
                 </w14:checkbox>
@@ -6613,7 +5421,7 @@
                     <w:sz w:val="16"/>
                     <w:szCs w:val="16"/>
                   </w:rPr>
-                  <w:t>☒</w:t>
+                  <w:t>☐</w:t>
                 </w:r>
               </w:sdtContent>
             </w:sdt>
@@ -6744,14 +5552,7 @@
               </w:sdtContent>
             </w:sdt>
             <w:r>
-              <w:rPr>
-                <w:rFonts w:cstheme="minorHAnsi"/>
-                <w:b/>
-                <w:bCs/>
-                <w:sz w:val="16"/>
-                <w:szCs w:val="16"/>
-              </w:rPr>
-              <w:t xml:space="preserve">  4</w:t>
+              <w:t>☒  4</w:t>
             </w:r>
           </w:p>
         </w:tc>
@@ -6981,14 +5782,7 @@
               </w:sdtContent>
             </w:sdt>
             <w:r>
-              <w:rPr>
-                <w:rFonts w:cstheme="minorHAnsi"/>
-                <w:b/>
-                <w:bCs/>
-                <w:sz w:val="16"/>
-                <w:szCs w:val="16"/>
-              </w:rPr>
-              <w:t xml:space="preserve">  3</w:t>
+              <w:t>☒  3</w:t>
             </w:r>
           </w:p>
         </w:tc>
@@ -7218,14 +6012,7 @@
               </w:sdtContent>
             </w:sdt>
             <w:r>
-              <w:rPr>
-                <w:rFonts w:cstheme="minorHAnsi"/>
-                <w:b/>
-                <w:bCs/>
-                <w:sz w:val="16"/>
-                <w:szCs w:val="16"/>
-              </w:rPr>
-              <w:t xml:space="preserve">  2</w:t>
+              <w:t>☒  2</w:t>
             </w:r>
           </w:p>
         </w:tc>
@@ -8179,14 +6966,7 @@
               </w:sdtContent>
             </w:sdt>
             <w:r>
-              <w:rPr>
-                <w:rFonts w:cstheme="minorHAnsi"/>
-                <w:b/>
-                <w:bCs/>
-                <w:sz w:val="16"/>
-                <w:szCs w:val="16"/>
-              </w:rPr>
-              <w:t xml:space="preserve">  2</w:t>
+              <w:t>☒  2</w:t>
             </w:r>
           </w:p>
         </w:tc>
@@ -8825,14 +7605,7 @@
               </w:sdtContent>
             </w:sdt>
             <w:r>
-              <w:rPr>
-                <w:rFonts w:cstheme="minorHAnsi"/>
-                <w:b/>
-                <w:bCs/>
-                <w:sz w:val="16"/>
-                <w:szCs w:val="16"/>
-              </w:rPr>
-              <w:t xml:space="preserve">  2</w:t>
+              <w:t>☒  2</w:t>
             </w:r>
           </w:p>
         </w:tc>
@@ -10809,7 +9582,6 @@
         </w:rPr>
         <w:fldChar w:fldCharType="separate"/>
       </w:r>
-      <w:proofErr w:type="spellStart"/>
       <w:r>
         <w:rPr>
           <w:b/>
@@ -10820,7 +9592,6 @@
         </w:rPr>
         <w:t>jmeno_prijmeni_dfa_text</w:t>
       </w:r>
-      <w:proofErr w:type="spellEnd"/>
       <w:r>
         <w:rPr>
           <w:b/>
@@ -10863,7 +9634,6 @@
           <w:sz w:val="18"/>
           <w:szCs w:val="18"/>
         </w:rPr>
-        <w:lastRenderedPageBreak/>
         <w:tab/>
       </w:r>
       <w:r>
@@ -13400,6 +12170,7 @@
     <w:rsid w:val="00616D98"/>
     <w:rsid w:val="0065071C"/>
     <w:rsid w:val="006F5F48"/>
+    <w:rsid w:val="00714779"/>
     <w:rsid w:val="007B0818"/>
     <w:rsid w:val="007B501C"/>
     <w:rsid w:val="007B6186"/>
@@ -13414,6 +12185,7 @@
     <w:rsid w:val="00BF3AB1"/>
     <w:rsid w:val="00C00929"/>
     <w:rsid w:val="00D16A8F"/>
+    <w:rsid w:val="00D465B9"/>
     <w:rsid w:val="00D74320"/>
     <w:rsid w:val="00DD31AF"/>
     <w:rsid w:val="00E26704"/>

</xml_diff>